<commit_message>
Correção estudo de caso WorkShare
</commit_message>
<xml_diff>
--- a/UC1/Estudo de caso/Estudo de Caso WorkShare.docx
+++ b/UC1/Estudo de caso/Estudo de Caso WorkShare.docx
@@ -89,23 +89,7 @@
           <w:sz w:val="24"/>
           <w:szCs w:val="24"/>
         </w:rPr>
-        <w:t>WorkShareHub</w:t>
-      </w:r>
-      <w:r>
-        <w:rPr>
-          <w:rFonts w:ascii="Times New Roman" w:hAnsi="Times New Roman" w:cs="Times New Roman"/>
-          <w:sz w:val="24"/>
-          <w:szCs w:val="24"/>
-        </w:rPr>
-        <w:t xml:space="preserve">/ </w:t>
-      </w:r>
-      <w:r>
-        <w:rPr>
-          <w:rFonts w:ascii="Times New Roman" w:hAnsi="Times New Roman" w:cs="Times New Roman"/>
-          <w:sz w:val="24"/>
-          <w:szCs w:val="24"/>
-        </w:rPr>
-        <w:t>Beatriz Lemos</w:t>
+        <w:t>WorkShareHub/ Beatriz Lemos</w:t>
       </w:r>
     </w:p>
     <w:p>
@@ -139,23 +123,7 @@
           <w:sz w:val="24"/>
           <w:szCs w:val="24"/>
         </w:rPr>
-        <w:t>P</w:t>
-      </w:r>
-      <w:r>
-        <w:rPr>
-          <w:rFonts w:ascii="Times New Roman" w:hAnsi="Times New Roman" w:cs="Times New Roman"/>
-          <w:sz w:val="24"/>
-          <w:szCs w:val="24"/>
-        </w:rPr>
-        <w:t>rofissionais autônomos e pequenas empresas</w:t>
-      </w:r>
-      <w:r>
-        <w:rPr>
-          <w:rFonts w:ascii="Times New Roman" w:hAnsi="Times New Roman" w:cs="Times New Roman"/>
-          <w:sz w:val="24"/>
-          <w:szCs w:val="24"/>
-        </w:rPr>
-        <w:t xml:space="preserve"> que gostariam de reservar uma sala para uso com a empresa</w:t>
+        <w:t>Profissionais autônomos e pequenas empresas que gostariam de reservar uma sala para uso com a empresa</w:t>
       </w:r>
     </w:p>
     <w:p>
@@ -481,6 +449,7 @@
                 <w:lang w:eastAsia="pt-BR"/>
               </w:rPr>
             </w:pPr>
+            <w:bookmarkStart w:id="0" w:name="_GoBack"/>
             <w:r>
               <w:rPr>
                 <w:rFonts w:ascii="Times New Roman" w:eastAsia="Times New Roman" w:hAnsi="Times New Roman" w:cs="Times New Roman"/>
@@ -499,6 +468,7 @@
               </w:rPr>
               <w:t xml:space="preserve"> disponível por data e horário </w:t>
             </w:r>
+            <w:bookmarkEnd w:id="0"/>
           </w:p>
         </w:tc>
         <w:tc>
@@ -1450,6 +1420,84 @@
           </w:p>
         </w:tc>
       </w:tr>
+      <w:tr>
+        <w:tc>
+          <w:tcPr>
+            <w:tcW w:w="2831" w:type="dxa"/>
+          </w:tcPr>
+          <w:p>
+            <w:pPr>
+              <w:spacing w:before="100" w:beforeAutospacing="1" w:after="100" w:afterAutospacing="1"/>
+              <w:jc w:val="center"/>
+              <w:rPr>
+                <w:rFonts w:ascii="Times New Roman" w:eastAsia="Times New Roman" w:hAnsi="Times New Roman" w:cs="Times New Roman"/>
+                <w:sz w:val="24"/>
+                <w:szCs w:val="24"/>
+                <w:lang w:eastAsia="pt-BR"/>
+              </w:rPr>
+            </w:pPr>
+            <w:r>
+              <w:rPr>
+                <w:rFonts w:ascii="Times New Roman" w:eastAsia="Times New Roman" w:hAnsi="Times New Roman" w:cs="Times New Roman"/>
+                <w:sz w:val="24"/>
+                <w:szCs w:val="24"/>
+                <w:lang w:eastAsia="pt-BR"/>
+              </w:rPr>
+              <w:t>RFO08</w:t>
+            </w:r>
+          </w:p>
+        </w:tc>
+        <w:tc>
+          <w:tcPr>
+            <w:tcW w:w="2831" w:type="dxa"/>
+          </w:tcPr>
+          <w:p>
+            <w:pPr>
+              <w:spacing w:before="100" w:beforeAutospacing="1" w:after="100" w:afterAutospacing="1"/>
+              <w:rPr>
+                <w:rFonts w:ascii="Times New Roman" w:eastAsia="Times New Roman" w:hAnsi="Times New Roman" w:cs="Times New Roman"/>
+                <w:sz w:val="24"/>
+                <w:szCs w:val="24"/>
+                <w:lang w:eastAsia="pt-BR"/>
+              </w:rPr>
+            </w:pPr>
+            <w:r>
+              <w:rPr>
+                <w:rFonts w:ascii="Times New Roman" w:eastAsia="Times New Roman" w:hAnsi="Times New Roman" w:cs="Times New Roman"/>
+                <w:sz w:val="24"/>
+                <w:szCs w:val="24"/>
+                <w:lang w:eastAsia="pt-BR"/>
+              </w:rPr>
+              <w:t xml:space="preserve">Login do usuário </w:t>
+            </w:r>
+          </w:p>
+        </w:tc>
+        <w:tc>
+          <w:tcPr>
+            <w:tcW w:w="2832" w:type="dxa"/>
+          </w:tcPr>
+          <w:p>
+            <w:pPr>
+              <w:spacing w:before="100" w:beforeAutospacing="1" w:after="100" w:afterAutospacing="1"/>
+              <w:rPr>
+                <w:rFonts w:ascii="Times New Roman" w:eastAsia="Times New Roman" w:hAnsi="Times New Roman" w:cs="Times New Roman"/>
+                <w:sz w:val="24"/>
+                <w:szCs w:val="24"/>
+                <w:lang w:eastAsia="pt-BR"/>
+              </w:rPr>
+            </w:pPr>
+            <w:r>
+              <w:rPr>
+                <w:rFonts w:ascii="Times New Roman" w:eastAsia="Times New Roman" w:hAnsi="Times New Roman" w:cs="Times New Roman"/>
+                <w:sz w:val="24"/>
+                <w:szCs w:val="24"/>
+                <w:lang w:eastAsia="pt-BR"/>
+              </w:rPr>
+              <w:t>Sistema deve permitir que o usuário se identifique por validação de email e senha</w:t>
+            </w:r>
+          </w:p>
+        </w:tc>
+      </w:tr>
     </w:tbl>
     <w:p>
       <w:pPr>
@@ -2154,8 +2202,6 @@
               </w:rPr>
               <w:t>Conforme for acontecendo as reservas os dados devem ser redirecionas a uma planilha integrada que fará o relatório de reservas mensais</w:t>
             </w:r>
-            <w:bookmarkStart w:id="0" w:name="_GoBack"/>
-            <w:bookmarkEnd w:id="0"/>
           </w:p>
         </w:tc>
       </w:tr>
@@ -3093,6 +3139,23 @@
 </file>
 
 <file path=customXml/item1.xml><?xml version="1.0" encoding="utf-8"?>
+<p:properties xmlns:p="http://schemas.microsoft.com/office/2006/metadata/properties" xmlns:xsi="http://www.w3.org/2001/XMLSchema-instance" xmlns:pc="http://schemas.microsoft.com/office/infopath/2007/PartnerControls">
+  <documentManagement>
+    <_activity xmlns="507c2274-0965-48ca-bf83-0b1d92951540" xsi:nil="true"/>
+  </documentManagement>
+</p:properties>
+</file>
+
+<file path=customXml/item2.xml><?xml version="1.0" encoding="utf-8"?>
+<?mso-contentType ?>
+<FormTemplates xmlns="http://schemas.microsoft.com/sharepoint/v3/contenttype/forms">
+  <Display>DocumentLibraryForm</Display>
+  <Edit>DocumentLibraryForm</Edit>
+  <New>DocumentLibraryForm</New>
+</FormTemplates>
+</file>
+
+<file path=customXml/item3.xml><?xml version="1.0" encoding="utf-8"?>
 <ct:contentTypeSchema xmlns:ct="http://schemas.microsoft.com/office/2006/metadata/contentType" xmlns:ma="http://schemas.microsoft.com/office/2006/metadata/properties/metaAttributes" ct:_="" ma:_="" ma:contentTypeName="Documento" ma:contentTypeID="0x01010032BAD69948B9D846ACE6D72EBFA8C2BA" ma:contentTypeVersion="10" ma:contentTypeDescription="Crie um novo documento." ma:contentTypeScope="" ma:versionID="f3f1e77c7dafdb1addf9547118110ac9">
   <xsd:schema xmlns:xsd="http://www.w3.org/2001/XMLSchema" xmlns:xs="http://www.w3.org/2001/XMLSchema" xmlns:p="http://schemas.microsoft.com/office/2006/metadata/properties" xmlns:ns3="507c2274-0965-48ca-bf83-0b1d92951540" targetNamespace="http://schemas.microsoft.com/office/2006/metadata/properties" ma:root="true" ma:fieldsID="870ae7e03c96994006680faef8372995" ns3:_="">
     <xsd:import namespace="507c2274-0965-48ca-bf83-0b1d92951540"/>
@@ -3274,24 +3337,31 @@
 </ct:contentTypeSchema>
 </file>
 
-<file path=customXml/item2.xml><?xml version="1.0" encoding="utf-8"?>
-<?mso-contentType ?>
-<FormTemplates xmlns="http://schemas.microsoft.com/sharepoint/v3/contenttype/forms">
-  <Display>DocumentLibraryForm</Display>
-  <Edit>DocumentLibraryForm</Edit>
-  <New>DocumentLibraryForm</New>
-</FormTemplates>
+<file path=customXml/itemProps1.xml><?xml version="1.0" encoding="utf-8"?>
+<ds:datastoreItem xmlns:ds="http://schemas.openxmlformats.org/officeDocument/2006/customXml" ds:itemID="{7C02BDA2-6204-461D-8F0D-FCDCDBB0A006}">
+  <ds:schemaRefs>
+    <ds:schemaRef ds:uri="http://purl.org/dc/terms/"/>
+    <ds:schemaRef ds:uri="http://schemas.openxmlformats.org/package/2006/metadata/core-properties"/>
+    <ds:schemaRef ds:uri="http://schemas.microsoft.com/office/infopath/2007/PartnerControls"/>
+    <ds:schemaRef ds:uri="http://schemas.microsoft.com/office/2006/documentManagement/types"/>
+    <ds:schemaRef ds:uri="http://purl.org/dc/dcmitype/"/>
+    <ds:schemaRef ds:uri="http://www.w3.org/XML/1998/namespace"/>
+    <ds:schemaRef ds:uri="http://schemas.microsoft.com/office/2006/metadata/properties"/>
+    <ds:schemaRef ds:uri="507c2274-0965-48ca-bf83-0b1d92951540"/>
+    <ds:schemaRef ds:uri="http://purl.org/dc/elements/1.1/"/>
+  </ds:schemaRefs>
+</ds:datastoreItem>
 </file>
 
-<file path=customXml/item3.xml><?xml version="1.0" encoding="utf-8"?>
-<p:properties xmlns:p="http://schemas.microsoft.com/office/2006/metadata/properties" xmlns:xsi="http://www.w3.org/2001/XMLSchema-instance" xmlns:pc="http://schemas.microsoft.com/office/infopath/2007/PartnerControls">
-  <documentManagement>
-    <_activity xmlns="507c2274-0965-48ca-bf83-0b1d92951540" xsi:nil="true"/>
-  </documentManagement>
-</p:properties>
+<file path=customXml/itemProps2.xml><?xml version="1.0" encoding="utf-8"?>
+<ds:datastoreItem xmlns:ds="http://schemas.openxmlformats.org/officeDocument/2006/customXml" ds:itemID="{FF9961AD-A734-488F-B665-8E14406514A3}">
+  <ds:schemaRefs>
+    <ds:schemaRef ds:uri="http://schemas.microsoft.com/sharepoint/v3/contenttype/forms"/>
+  </ds:schemaRefs>
+</ds:datastoreItem>
 </file>
 
-<file path=customXml/itemProps1.xml><?xml version="1.0" encoding="utf-8"?>
+<file path=customXml/itemProps3.xml><?xml version="1.0" encoding="utf-8"?>
 <ds:datastoreItem xmlns:ds="http://schemas.openxmlformats.org/officeDocument/2006/customXml" ds:itemID="{410F9D59-7E9C-4E87-8D61-2205BC6FEFEB}">
   <ds:schemaRefs>
     <ds:schemaRef ds:uri="http://schemas.microsoft.com/office/2006/metadata/contentType"/>
@@ -3307,28 +3377,4 @@
     <ds:schemaRef ds:uri="http://schemas.microsoft.com/internal/obd"/>
   </ds:schemaRefs>
 </ds:datastoreItem>
-</file>
-
-<file path=customXml/itemProps2.xml><?xml version="1.0" encoding="utf-8"?>
-<ds:datastoreItem xmlns:ds="http://schemas.openxmlformats.org/officeDocument/2006/customXml" ds:itemID="{FF9961AD-A734-488F-B665-8E14406514A3}">
-  <ds:schemaRefs>
-    <ds:schemaRef ds:uri="http://schemas.microsoft.com/sharepoint/v3/contenttype/forms"/>
-  </ds:schemaRefs>
-</ds:datastoreItem>
-</file>
-
-<file path=customXml/itemProps3.xml><?xml version="1.0" encoding="utf-8"?>
-<ds:datastoreItem xmlns:ds="http://schemas.openxmlformats.org/officeDocument/2006/customXml" ds:itemID="{7C02BDA2-6204-461D-8F0D-FCDCDBB0A006}">
-  <ds:schemaRefs>
-    <ds:schemaRef ds:uri="http://schemas.microsoft.com/office/2006/documentManagement/types"/>
-    <ds:schemaRef ds:uri="http://schemas.openxmlformats.org/package/2006/metadata/core-properties"/>
-    <ds:schemaRef ds:uri="http://purl.org/dc/terms/"/>
-    <ds:schemaRef ds:uri="http://purl.org/dc/dcmitype/"/>
-    <ds:schemaRef ds:uri="http://schemas.microsoft.com/office/2006/metadata/properties"/>
-    <ds:schemaRef ds:uri="http://schemas.microsoft.com/office/infopath/2007/PartnerControls"/>
-    <ds:schemaRef ds:uri="507c2274-0965-48ca-bf83-0b1d92951540"/>
-    <ds:schemaRef ds:uri="http://purl.org/dc/elements/1.1/"/>
-    <ds:schemaRef ds:uri="http://www.w3.org/XML/1998/namespace"/>
-  </ds:schemaRefs>
-</ds:datastoreItem>
 </file>
</xml_diff>